<commit_message>
jajaj el ruso se tiro un pepe
</commit_message>
<xml_diff>
--- a/Algoritmos y complejidad.docx
+++ b/Algoritmos y complejidad.docx
@@ -755,7 +755,21 @@
         <w:rPr>
           <w:color w:val="auto"/>
         </w:rPr>
-        <w:t>para las listas de adyacencia de los n nodos (Puede considerarse n si asumimos que reutilizamos la misma lista para cada nodo)</w:t>
+        <w:t>para l</w:t>
+      </w:r>
+      <w:r>
+        <w:rPr>
+          <w:color w:val="auto"/>
+        </w:rPr>
+        <w:t xml:space="preserve">os arreglos </w:t>
+      </w:r>
+      <w:bookmarkStart w:id="0" w:name="_GoBack"/>
+      <w:bookmarkEnd w:id="0"/>
+      <w:r>
+        <w:rPr>
+          <w:color w:val="auto"/>
+        </w:rPr>
+        <w:t>de adyacencia de los n nodos (Puede considerarse n si asumimos que reutilizamos la misma lista para cada nodo)</w:t>
       </w:r>
     </w:p>
     <w:p>
@@ -1498,7 +1512,6 @@
           <w:color w:val="auto"/>
         </w:rPr>
       </w:pPr>
-      <w:bookmarkStart w:id="0" w:name="_GoBack"/>
       <w:r>
         <w:rPr>
           <w:color w:val="auto"/>
@@ -1846,7 +1859,6 @@
         <w:t>Es por esto que el análisis de tiempo de ejecución se esta estructura se hace sobre la totalidad de las operaciones y no se concentra en analizar una operación aislada</w:t>
       </w:r>
     </w:p>
-    <w:bookmarkEnd w:id="0"/>
     <w:p>
       <w:pPr>
         <w:pStyle w:val="Prrafodelista"/>
@@ -5428,7 +5440,7 @@
 </file>
 
 <file path=customXml/itemProps1.xml><?xml version="1.0" encoding="utf-8"?>
-<ds:datastoreItem xmlns:ds="http://schemas.openxmlformats.org/officeDocument/2006/customXml" ds:itemID="{F54B7DA1-8A54-4E90-AE56-40F302E5449D}">
+<ds:datastoreItem xmlns:ds="http://schemas.openxmlformats.org/officeDocument/2006/customXml" ds:itemID="{56237080-5677-4E5F-8474-B3B2792BD695}">
   <ds:schemaRefs>
     <ds:schemaRef ds:uri="http://schemas.openxmlformats.org/officeDocument/2006/bibliography"/>
   </ds:schemaRefs>

</xml_diff>